<commit_message>
Modify to use "metadata entries" -- to be consistent with other documents.
Former-commit-id: 17025c83e2530237b5092467dd5e79b56ba22a81
</commit_message>
<xml_diff>
--- a/projects/SWMR/RFC-Read-Attempts-for-Metadata-with-Checksum-v3.docx
+++ b/projects/SWMR/RFC-Read-Attempts-for-Metadata-with-Checksum-v3.docx
@@ -1,13 +1,11 @@
 
 <file path=word/document.xml><?xml version="1.0" encoding="utf-8"?>
-<w:document xmlns:wpc="http://schemas.microsoft.com/office/word/2010/wordprocessingCanvas" xmlns:mo="http://schemas.microsoft.com/office/mac/office/2008/main" xmlns:mc="http://schemas.openxmlformats.org/markup-compatibility/2006" xmlns:mv="urn:schemas-microsoft-com:mac:vml" xmlns:o="urn:schemas-microsoft-com:office:office" xmlns:r="http://schemas.openxmlformats.org/officeDocument/2006/relationships" xmlns:m="http://schemas.openxmlformats.org/officeDocument/2006/math" xmlns:v="urn:schemas-microsoft-com:vml" xmlns:wp14="http://schemas.microsoft.com/office/word/2010/wordprocessingDrawing" xmlns:wp="http://schemas.openxmlformats.org/drawingml/2006/wordprocessingDrawing" xmlns:w10="urn:schemas-microsoft-com:office:word" xmlns:w="http://schemas.openxmlformats.org/wordprocessingml/2006/main" xmlns:w14="http://schemas.microsoft.com/office/word/2010/wordml" xmlns:wpg="http://schemas.microsoft.com/office/word/2010/wordprocessingGroup" xmlns:wpi="http://schemas.microsoft.com/office/word/2010/wordprocessingInk" xmlns:wne="http://schemas.microsoft.com/office/word/2006/wordml" xmlns:wps="http://schemas.microsoft.com/office/word/2010/wordprocessingShape" mc:Ignorable="w14 wp14">
+<w:document xmlns:wpc="http://schemas.microsoft.com/office/word/2010/wordprocessingCanvas" xmlns:mc="http://schemas.openxmlformats.org/markup-compatibility/2006" xmlns:o="urn:schemas-microsoft-com:office:office" xmlns:r="http://schemas.openxmlformats.org/officeDocument/2006/relationships" xmlns:m="http://schemas.openxmlformats.org/officeDocument/2006/math" xmlns:v="urn:schemas-microsoft-com:vml" xmlns:wp14="http://schemas.microsoft.com/office/word/2010/wordprocessingDrawing" xmlns:wp="http://schemas.openxmlformats.org/drawingml/2006/wordprocessingDrawing" xmlns:w10="urn:schemas-microsoft-com:office:word" xmlns:w="http://schemas.openxmlformats.org/wordprocessingml/2006/main" xmlns:w14="http://schemas.microsoft.com/office/word/2010/wordml" xmlns:wpg="http://schemas.microsoft.com/office/word/2010/wordprocessingGroup" xmlns:wpi="http://schemas.microsoft.com/office/word/2010/wordprocessingInk" xmlns:wne="http://schemas.microsoft.com/office/word/2006/wordml" xmlns:wps="http://schemas.microsoft.com/office/word/2010/wordprocessingShape" mc:Ignorable="w14 wp14">
   <w:body>
     <w:p>
       <w:pPr>
         <w:pStyle w:val="Title"/>
       </w:pPr>
-      <w:bookmarkStart w:id="0" w:name="_GoBack"/>
-      <w:bookmarkEnd w:id="0"/>
       <w:r>
         <w:t xml:space="preserve">RFC: </w:t>
       </w:r>
@@ -19,13 +17,8 @@
       <w:pPr>
         <w:pStyle w:val="Author"/>
       </w:pPr>
-      <w:proofErr w:type="spellStart"/>
-      <w:r>
-        <w:t>Vailin</w:t>
-      </w:r>
-      <w:proofErr w:type="spellEnd"/>
-      <w:r>
-        <w:t xml:space="preserve"> Choi</w:t>
+      <w:r>
+        <w:t>Vailin Choi</w:t>
       </w:r>
     </w:p>
     <w:p>
@@ -424,7 +417,10 @@
         <w:t xml:space="preserve">occur for metadata </w:t>
       </w:r>
       <w:r>
-        <w:t xml:space="preserve">items </w:t>
+        <w:t>entrie</w:t>
+      </w:r>
+      <w:r>
+        <w:t xml:space="preserve">s </w:t>
       </w:r>
       <w:r>
         <w:t>that have</w:t>
@@ -616,7 +612,21 @@
         <w:t xml:space="preserve">8 cache clients </w:t>
       </w:r>
       <w:r>
-        <w:t>with check-summed metadata items where attempts to do re-reads will be implemented</w:t>
+        <w:t xml:space="preserve">with check-summed metadata </w:t>
+      </w:r>
+      <w:r>
+        <w:t>entrie</w:t>
+      </w:r>
+      <w:r>
+        <w:t xml:space="preserve">s where attempts to do </w:t>
+      </w:r>
+      <w:proofErr w:type="gramStart"/>
+      <w:r>
+        <w:t>re-reads</w:t>
+      </w:r>
+      <w:proofErr w:type="gramEnd"/>
+      <w:r>
+        <w:t xml:space="preserve"> will be implemented</w:t>
       </w:r>
       <w:r>
         <w:t>:</w:t>
@@ -627,27 +637,14 @@
       <w:r>
         <w:t xml:space="preserve">Table </w:t>
       </w:r>
-      <w:r>
-        <w:fldChar w:fldCharType="begin"/>
-      </w:r>
-      <w:r>
-        <w:instrText xml:space="preserve"> SEQ Table \* ARABIC </w:instrText>
-      </w:r>
-      <w:r>
-        <w:fldChar w:fldCharType="separate"/>
-      </w:r>
-      <w:r>
-        <w:rPr>
-          <w:noProof/>
-        </w:rPr>
-        <w:t>1</w:t>
-      </w:r>
-      <w:r>
-        <w:rPr>
-          <w:noProof/>
-        </w:rPr>
-        <w:fldChar w:fldCharType="end"/>
-      </w:r>
+      <w:fldSimple w:instr=" SEQ Table \* ARABIC ">
+        <w:r>
+          <w:rPr>
+            <w:noProof/>
+          </w:rPr>
+          <w:t>1</w:t>
+        </w:r>
+      </w:fldSimple>
       <w:r>
         <w:t>.</w:t>
       </w:r>
@@ -656,7 +653,13 @@
         <w:t xml:space="preserve"> </w:t>
       </w:r>
       <w:r>
-        <w:t>Cache clients with metadata items that have checksum</w:t>
+        <w:t xml:space="preserve">Cache clients with metadata </w:t>
+      </w:r>
+      <w:r>
+        <w:t>entrie</w:t>
+      </w:r>
+      <w:r>
+        <w:t>s that have checksum</w:t>
       </w:r>
     </w:p>
     <w:tbl>
@@ -747,7 +750,15 @@
                 <w:sz w:val="20"/>
                 <w:szCs w:val="20"/>
               </w:rPr>
-              <w:t>items</w:t>
+              <w:t>entrie</w:t>
+            </w:r>
+            <w:r>
+              <w:rPr>
+                <w:b/>
+                <w:sz w:val="20"/>
+                <w:szCs w:val="20"/>
+              </w:rPr>
+              <w:t>s</w:t>
             </w:r>
             <w:r>
               <w:rPr>
@@ -2459,13 +2470,27 @@
           <w:sz w:val="20"/>
           <w:szCs w:val="20"/>
         </w:rPr>
-        <w:t xml:space="preserve"> metadata items are of version 0 except indicated otherwise</w:t>
+        <w:t xml:space="preserve"> metadata </w:t>
       </w:r>
       <w:r>
         <w:rPr>
           <w:sz w:val="20"/>
           <w:szCs w:val="20"/>
         </w:rPr>
+        <w:t>entrie</w:t>
+      </w:r>
+      <w:r>
+        <w:rPr>
+          <w:sz w:val="20"/>
+          <w:szCs w:val="20"/>
+        </w:rPr>
+        <w:t>s are of version 0 except indicated otherwise</w:t>
+      </w:r>
+      <w:r>
+        <w:rPr>
+          <w:sz w:val="20"/>
+          <w:szCs w:val="20"/>
+        </w:rPr>
         <w:t>.</w:t>
       </w:r>
     </w:p>
@@ -2504,7 +2529,21 @@
           <w:sz w:val="20"/>
           <w:szCs w:val="20"/>
         </w:rPr>
-        <w:t>defines for the cached metadata items in H5ACprivate.</w:t>
+        <w:t xml:space="preserve">defines for the cached metadata </w:t>
+      </w:r>
+      <w:r>
+        <w:rPr>
+          <w:sz w:val="20"/>
+          <w:szCs w:val="20"/>
+        </w:rPr>
+        <w:t>entrie</w:t>
+      </w:r>
+      <w:r>
+        <w:rPr>
+          <w:sz w:val="20"/>
+          <w:szCs w:val="20"/>
+        </w:rPr>
+        <w:t>s in H5ACprivate.</w:t>
       </w:r>
       <w:r>
         <w:rPr>
@@ -2770,7 +2809,6 @@
         </w:rPr>
       </w:pPr>
       <w:proofErr w:type="spellStart"/>
-      <w:proofErr w:type="gramStart"/>
       <w:r>
         <w:rPr>
           <w:rStyle w:val="TNR12ItChar"/>
@@ -2778,7 +2816,6 @@
         </w:rPr>
         <w:t>herr</w:t>
       </w:r>
-      <w:proofErr w:type="gramEnd"/>
       <w:r>
         <w:rPr>
           <w:rStyle w:val="TNR12ItChar"/>
@@ -2825,7 +2862,18 @@
           <w:szCs w:val="20"/>
           <w:lang w:eastAsia="zh-CN"/>
         </w:rPr>
-        <w:t>read_attempts</w:t>
+        <w:t>read_</w:t>
+      </w:r>
+      <w:proofErr w:type="gramStart"/>
+      <w:r>
+        <w:rPr>
+          <w:rFonts w:ascii="Consolas" w:eastAsia="Times New Roman" w:hAnsi="Consolas" w:cs="Consolas"/>
+          <w:iCs/>
+          <w:sz w:val="20"/>
+          <w:szCs w:val="20"/>
+          <w:lang w:eastAsia="zh-CN"/>
+        </w:rPr>
+        <w:t>attempts</w:t>
       </w:r>
       <w:r>
         <w:rPr>
@@ -2838,6 +2886,7 @@
         <w:t>(</w:t>
       </w:r>
       <w:proofErr w:type="spellStart"/>
+      <w:proofErr w:type="gramEnd"/>
       <w:r>
         <w:rPr>
           <w:rFonts w:eastAsia="Times New Roman" w:cstheme="minorHAnsi"/>
@@ -3859,17 +3908,20 @@
         <w:ind w:left="1440"/>
       </w:pPr>
       <w:proofErr w:type="spellStart"/>
+      <w:r>
+        <w:t>file_fapl</w:t>
+      </w:r>
+      <w:proofErr w:type="spellEnd"/>
+      <w:r>
+        <w:t xml:space="preserve"> = H5Fget_access_</w:t>
+      </w:r>
       <w:proofErr w:type="gramStart"/>
       <w:r>
-        <w:t>file</w:t>
+        <w:t>plist(</w:t>
       </w:r>
       <w:proofErr w:type="gramEnd"/>
       <w:r>
-        <w:t>_fapl</w:t>
-      </w:r>
-      <w:proofErr w:type="spellEnd"/>
-      <w:r>
-        <w:t xml:space="preserve"> = H5Fget_access_plist(fid);</w:t>
+        <w:t>fid);</w:t>
       </w:r>
     </w:p>
     <w:p>
@@ -4609,7 +4661,6 @@
         </w:rPr>
       </w:pPr>
       <w:proofErr w:type="spellStart"/>
-      <w:proofErr w:type="gramStart"/>
       <w:r>
         <w:rPr>
           <w:rFonts w:ascii="Consolas" w:eastAsia="Times New Roman" w:hAnsi="Consolas" w:cs="Consolas"/>
@@ -4617,9 +4668,9 @@
           <w:szCs w:val="21"/>
           <w:lang w:eastAsia="zh-CN"/>
         </w:rPr>
-        <w:t>file</w:t>
-      </w:r>
-      <w:proofErr w:type="gramEnd"/>
+        <w:t>file_fapl</w:t>
+      </w:r>
+      <w:proofErr w:type="spellEnd"/>
       <w:r>
         <w:rPr>
           <w:rFonts w:ascii="Consolas" w:eastAsia="Times New Roman" w:hAnsi="Consolas" w:cs="Consolas"/>
@@ -4627,9 +4678,9 @@
           <w:szCs w:val="21"/>
           <w:lang w:eastAsia="zh-CN"/>
         </w:rPr>
-        <w:t>_fapl</w:t>
-      </w:r>
-      <w:proofErr w:type="spellEnd"/>
+        <w:t xml:space="preserve"> = H5Fget_access_</w:t>
+      </w:r>
+      <w:proofErr w:type="gramStart"/>
       <w:r>
         <w:rPr>
           <w:rFonts w:ascii="Consolas" w:eastAsia="Times New Roman" w:hAnsi="Consolas" w:cs="Consolas"/>
@@ -4637,7 +4688,17 @@
           <w:szCs w:val="21"/>
           <w:lang w:eastAsia="zh-CN"/>
         </w:rPr>
-        <w:t xml:space="preserve"> = H5Fget_access_plist(fid);</w:t>
+        <w:t>plist(</w:t>
+      </w:r>
+      <w:proofErr w:type="gramEnd"/>
+      <w:r>
+        <w:rPr>
+          <w:rFonts w:ascii="Consolas" w:eastAsia="Times New Roman" w:hAnsi="Consolas" w:cs="Consolas"/>
+          <w:sz w:val="21"/>
+          <w:szCs w:val="21"/>
+          <w:lang w:eastAsia="zh-CN"/>
+        </w:rPr>
+        <w:t>fid);</w:t>
       </w:r>
     </w:p>
     <w:p>
@@ -4892,7 +4953,7 @@
           <w:szCs w:val="21"/>
           <w:lang w:eastAsia="zh-CN"/>
         </w:rPr>
-        <w:t xml:space="preserve"> * (</w:t>
+        <w:t xml:space="preserve"> </w:t>
       </w:r>
       <w:proofErr w:type="gramStart"/>
       <w:r>
@@ -4902,18 +4963,9 @@
           <w:szCs w:val="21"/>
           <w:lang w:eastAsia="zh-CN"/>
         </w:rPr>
-        <w:t>default</w:t>
+        <w:t>* (default for non-SWMR access).</w:t>
       </w:r>
       <w:proofErr w:type="gramEnd"/>
-      <w:r>
-        <w:rPr>
-          <w:rFonts w:ascii="Consolas" w:eastAsia="Times New Roman" w:hAnsi="Consolas" w:cs="Consolas"/>
-          <w:sz w:val="21"/>
-          <w:szCs w:val="21"/>
-          <w:lang w:eastAsia="zh-CN"/>
-        </w:rPr>
-        <w:t xml:space="preserve"> for non-SWMR access).</w:t>
-      </w:r>
     </w:p>
     <w:p>
       <w:pPr>
@@ -5391,7 +5443,6 @@
         </w:rPr>
       </w:pPr>
       <w:proofErr w:type="spellStart"/>
-      <w:proofErr w:type="gramStart"/>
       <w:r>
         <w:rPr>
           <w:rStyle w:val="TNR12ItChar"/>
@@ -5399,7 +5450,6 @@
         </w:rPr>
         <w:t>herr</w:t>
       </w:r>
-      <w:proofErr w:type="gramEnd"/>
       <w:r>
         <w:rPr>
           <w:rStyle w:val="TNR12ItChar"/>
@@ -5512,6 +5562,7 @@
         <w:t>d</w:t>
       </w:r>
       <w:proofErr w:type="spellEnd"/>
+      <w:proofErr w:type="gramStart"/>
       <w:r>
         <w:rPr>
           <w:rFonts w:eastAsia="Times New Roman" w:cstheme="minorHAnsi"/>
@@ -5532,6 +5583,7 @@
         </w:rPr>
         <w:t xml:space="preserve"> unsigned</w:t>
       </w:r>
+      <w:proofErr w:type="gramEnd"/>
       <w:r>
         <w:rPr>
           <w:rFonts w:eastAsia="Times New Roman" w:cstheme="minorHAnsi"/>
@@ -6593,16 +6645,13 @@
         <w:ind w:left="1440"/>
       </w:pPr>
       <w:r>
-        <w:t xml:space="preserve"> * (</w:t>
+        <w:t xml:space="preserve"> </w:t>
       </w:r>
       <w:proofErr w:type="gramStart"/>
       <w:r>
-        <w:t>default</w:t>
+        <w:t>* (default for non-SWMR access).</w:t>
       </w:r>
       <w:proofErr w:type="gramEnd"/>
-      <w:r>
-        <w:t xml:space="preserve"> for non-SWMR access).</w:t>
-      </w:r>
     </w:p>
     <w:p>
       <w:pPr>
@@ -6984,26 +7033,32 @@
         </w:rPr>
       </w:pPr>
       <w:proofErr w:type="spellStart"/>
+      <w:r>
+        <w:rPr>
+          <w:lang w:eastAsia="zh-CN"/>
+        </w:rPr>
+        <w:t>file_fapl</w:t>
+      </w:r>
+      <w:proofErr w:type="spellEnd"/>
+      <w:r>
+        <w:rPr>
+          <w:lang w:eastAsia="zh-CN"/>
+        </w:rPr>
+        <w:t xml:space="preserve"> = H5Fget_access_</w:t>
+      </w:r>
       <w:proofErr w:type="gramStart"/>
       <w:r>
         <w:rPr>
           <w:lang w:eastAsia="zh-CN"/>
         </w:rPr>
-        <w:t>file</w:t>
+        <w:t>plist(</w:t>
       </w:r>
       <w:proofErr w:type="gramEnd"/>
       <w:r>
         <w:rPr>
           <w:lang w:eastAsia="zh-CN"/>
         </w:rPr>
-        <w:t>_fapl</w:t>
-      </w:r>
-      <w:proofErr w:type="spellEnd"/>
-      <w:r>
-        <w:rPr>
-          <w:lang w:eastAsia="zh-CN"/>
-        </w:rPr>
-        <w:t xml:space="preserve"> = H5Fget_access_plist(fid);</w:t>
+        <w:t>fid);</w:t>
       </w:r>
     </w:p>
     <w:p>
@@ -7176,28 +7231,22 @@
         <w:rPr>
           <w:lang w:eastAsia="zh-CN"/>
         </w:rPr>
-        <w:t xml:space="preserve"> * </w:t>
-      </w:r>
-      <w:r>
-        <w:rPr>
-          <w:lang w:eastAsia="zh-CN"/>
-        </w:rPr>
-        <w:t>(</w:t>
+        <w:t xml:space="preserve"> </w:t>
       </w:r>
       <w:proofErr w:type="gramStart"/>
       <w:r>
         <w:rPr>
           <w:lang w:eastAsia="zh-CN"/>
         </w:rPr>
-        <w:t>default</w:t>
+        <w:t xml:space="preserve">* </w:t>
+      </w:r>
+      <w:r>
+        <w:rPr>
+          <w:lang w:eastAsia="zh-CN"/>
+        </w:rPr>
+        <w:t>(default for SWMR access).</w:t>
       </w:r>
       <w:proofErr w:type="gramEnd"/>
-      <w:r>
-        <w:rPr>
-          <w:lang w:eastAsia="zh-CN"/>
-        </w:rPr>
-        <w:t xml:space="preserve"> for SWMR access).</w:t>
-      </w:r>
     </w:p>
     <w:p>
       <w:pPr>
@@ -7678,6 +7727,23 @@
         </w:rPr>
       </w:pPr>
       <w:proofErr w:type="spellStart"/>
+      <w:r>
+        <w:rPr>
+          <w:rFonts w:cstheme="minorHAnsi"/>
+          <w:szCs w:val="24"/>
+          <w:lang w:eastAsia="zh-CN"/>
+        </w:rPr>
+        <w:t>file_fapl</w:t>
+      </w:r>
+      <w:proofErr w:type="spellEnd"/>
+      <w:r>
+        <w:rPr>
+          <w:rFonts w:cstheme="minorHAnsi"/>
+          <w:szCs w:val="24"/>
+          <w:lang w:eastAsia="zh-CN"/>
+        </w:rPr>
+        <w:t xml:space="preserve"> = H5Fget_access_</w:t>
+      </w:r>
       <w:proofErr w:type="gramStart"/>
       <w:r>
         <w:rPr>
@@ -7685,7 +7751,7 @@
           <w:szCs w:val="24"/>
           <w:lang w:eastAsia="zh-CN"/>
         </w:rPr>
-        <w:t>file</w:t>
+        <w:t>plist(</w:t>
       </w:r>
       <w:proofErr w:type="gramEnd"/>
       <w:r>
@@ -7694,16 +7760,7 @@
           <w:szCs w:val="24"/>
           <w:lang w:eastAsia="zh-CN"/>
         </w:rPr>
-        <w:t>_fapl</w:t>
-      </w:r>
-      <w:proofErr w:type="spellEnd"/>
-      <w:r>
-        <w:rPr>
-          <w:rFonts w:cstheme="minorHAnsi"/>
-          <w:szCs w:val="24"/>
-          <w:lang w:eastAsia="zh-CN"/>
-        </w:rPr>
-        <w:t xml:space="preserve"> = H5Fget_access_plist(fid);</w:t>
+        <w:t>fid);</w:t>
       </w:r>
     </w:p>
     <w:p>
@@ -8264,17 +8321,20 @@
         <w:ind w:left="1440"/>
       </w:pPr>
       <w:proofErr w:type="spellStart"/>
+      <w:r>
+        <w:t>file_fapl</w:t>
+      </w:r>
+      <w:proofErr w:type="spellEnd"/>
+      <w:r>
+        <w:t xml:space="preserve"> = H5Fget_access_</w:t>
+      </w:r>
       <w:proofErr w:type="gramStart"/>
       <w:r>
-        <w:t>file</w:t>
+        <w:t>plist(</w:t>
       </w:r>
       <w:proofErr w:type="gramEnd"/>
       <w:r>
-        <w:t>_fapl</w:t>
-      </w:r>
-      <w:proofErr w:type="spellEnd"/>
-      <w:r>
-        <w:t xml:space="preserve"> = H5Fget_access_plist(fid);</w:t>
+        <w:t>fid);</w:t>
       </w:r>
     </w:p>
     <w:p>
@@ -8370,19 +8430,16 @@
         <w:ind w:left="1440"/>
       </w:pPr>
       <w:r>
-        <w:t xml:space="preserve"> * </w:t>
-      </w:r>
-      <w:r>
-        <w:t>(</w:t>
+        <w:t xml:space="preserve"> </w:t>
       </w:r>
       <w:proofErr w:type="gramStart"/>
       <w:r>
-        <w:t>default</w:t>
+        <w:t xml:space="preserve">* </w:t>
+      </w:r>
+      <w:r>
+        <w:t>(default for non-SWMR access).</w:t>
       </w:r>
       <w:proofErr w:type="gramEnd"/>
-      <w:r>
-        <w:t xml:space="preserve"> for non-SWMR access).</w:t>
-      </w:r>
     </w:p>
     <w:p>
       <w:pPr>
@@ -8631,17 +8688,20 @@
         <w:ind w:left="1440"/>
       </w:pPr>
       <w:proofErr w:type="spellStart"/>
+      <w:r>
+        <w:t>file_fapl</w:t>
+      </w:r>
+      <w:proofErr w:type="spellEnd"/>
+      <w:r>
+        <w:t xml:space="preserve"> = H5Fget_access_</w:t>
+      </w:r>
       <w:proofErr w:type="gramStart"/>
       <w:r>
-        <w:t>file</w:t>
+        <w:t>plist(</w:t>
       </w:r>
       <w:proofErr w:type="gramEnd"/>
       <w:r>
-        <w:t>_fapl</w:t>
-      </w:r>
-      <w:proofErr w:type="spellEnd"/>
-      <w:r>
-        <w:t xml:space="preserve"> = H5Fget_access_plist(fid);</w:t>
+        <w:t>fid);</w:t>
       </w:r>
     </w:p>
     <w:p>
@@ -8740,19 +8800,16 @@
         <w:ind w:left="1440"/>
       </w:pPr>
       <w:r>
-        <w:t xml:space="preserve"> * </w:t>
-      </w:r>
-      <w:r>
-        <w:t>(</w:t>
+        <w:t xml:space="preserve"> </w:t>
       </w:r>
       <w:proofErr w:type="gramStart"/>
       <w:r>
-        <w:t>default</w:t>
+        <w:t xml:space="preserve">* </w:t>
+      </w:r>
+      <w:r>
+        <w:t>(default for non-SWMR access).</w:t>
       </w:r>
       <w:proofErr w:type="gramEnd"/>
-      <w:r>
-        <w:t xml:space="preserve"> for non-SWMR access).</w:t>
-      </w:r>
     </w:p>
     <w:p>
       <w:pPr>
@@ -8873,7 +8930,13 @@
         <w:t>tries</w:t>
       </w:r>
       <w:r>
-        <w:t xml:space="preserve"> for each metadata item of a cache </w:t>
+        <w:t xml:space="preserve"> for each metadata </w:t>
+      </w:r>
+      <w:r>
+        <w:t>entry</w:t>
+      </w:r>
+      <w:r>
+        <w:t xml:space="preserve"> of a cache </w:t>
       </w:r>
       <w:r>
         <w:t>client that has checksum.  S</w:t>
@@ -8882,7 +8945,13 @@
         <w:t xml:space="preserve">tatistics for </w:t>
       </w:r>
       <w:r>
-        <w:t xml:space="preserve">the 21 metadata items of </w:t>
+        <w:t xml:space="preserve">the 21 metadata </w:t>
+      </w:r>
+      <w:r>
+        <w:t>entrie</w:t>
+      </w:r>
+      <w:r>
+        <w:t xml:space="preserve">s of </w:t>
       </w:r>
       <w:r>
         <w:t>the 8 cache clients are collected and provided to the user via a new public routine</w:t>
@@ -9127,7 +9196,6 @@
         </w:rPr>
       </w:pPr>
       <w:proofErr w:type="spellStart"/>
-      <w:proofErr w:type="gramStart"/>
       <w:r>
         <w:rPr>
           <w:rStyle w:val="TNR12ItChar"/>
@@ -9135,7 +9203,6 @@
         </w:rPr>
         <w:t>herr</w:t>
       </w:r>
-      <w:proofErr w:type="gramEnd"/>
       <w:r>
         <w:rPr>
           <w:rStyle w:val="TNR12ItChar"/>
@@ -9192,7 +9259,18 @@
           <w:szCs w:val="20"/>
           <w:lang w:eastAsia="zh-CN"/>
         </w:rPr>
-        <w:t>_info</w:t>
+        <w:t>_</w:t>
+      </w:r>
+      <w:proofErr w:type="gramStart"/>
+      <w:r>
+        <w:rPr>
+          <w:rFonts w:ascii="Consolas" w:eastAsia="Times New Roman" w:hAnsi="Consolas" w:cs="Consolas"/>
+          <w:iCs/>
+          <w:sz w:val="20"/>
+          <w:szCs w:val="20"/>
+          <w:lang w:eastAsia="zh-CN"/>
+        </w:rPr>
+        <w:t>info</w:t>
       </w:r>
       <w:r>
         <w:rPr>
@@ -9205,6 +9283,7 @@
         <w:t>(</w:t>
       </w:r>
       <w:proofErr w:type="spellStart"/>
+      <w:proofErr w:type="gramEnd"/>
       <w:r>
         <w:rPr>
           <w:rFonts w:eastAsia="Times New Roman" w:cstheme="minorHAnsi"/>
@@ -9368,7 +9447,23 @@
           <w:szCs w:val="24"/>
           <w:lang w:eastAsia="zh-CN"/>
         </w:rPr>
-        <w:t xml:space="preserve"> for metadata items with checksum</w:t>
+        <w:t xml:space="preserve"> for metadata </w:t>
+      </w:r>
+      <w:r>
+        <w:rPr>
+          <w:rFonts w:eastAsia="Times New Roman" w:cstheme="minorHAnsi"/>
+          <w:szCs w:val="24"/>
+          <w:lang w:eastAsia="zh-CN"/>
+        </w:rPr>
+        <w:t>entrie</w:t>
+      </w:r>
+      <w:r>
+        <w:rPr>
+          <w:rFonts w:eastAsia="Times New Roman" w:cstheme="minorHAnsi"/>
+          <w:szCs w:val="24"/>
+          <w:lang w:eastAsia="zh-CN"/>
+        </w:rPr>
+        <w:t>s with checksum</w:t>
       </w:r>
       <w:r>
         <w:rPr>
@@ -9537,7 +9632,23 @@
           <w:szCs w:val="24"/>
           <w:lang w:eastAsia="zh-CN"/>
         </w:rPr>
-        <w:t xml:space="preserve"> for metadata items with checksum for the file </w:t>
+        <w:t xml:space="preserve"> for metadata </w:t>
+      </w:r>
+      <w:r>
+        <w:rPr>
+          <w:rFonts w:eastAsia="Times New Roman" w:cstheme="minorHAnsi"/>
+          <w:szCs w:val="24"/>
+          <w:lang w:eastAsia="zh-CN"/>
+        </w:rPr>
+        <w:t>entrie</w:t>
+      </w:r>
+      <w:r>
+        <w:rPr>
+          <w:rFonts w:eastAsia="Times New Roman" w:cstheme="minorHAnsi"/>
+          <w:szCs w:val="24"/>
+          <w:lang w:eastAsia="zh-CN"/>
+        </w:rPr>
+        <w:t xml:space="preserve">s with checksum for the file </w:t>
       </w:r>
       <w:proofErr w:type="spellStart"/>
       <w:r>
@@ -9711,19 +9822,22 @@
         <w:pStyle w:val="PlainText"/>
         <w:ind w:left="2160"/>
       </w:pPr>
+      <w:r>
+        <w:t>uint32</w:t>
+      </w:r>
+      <w:r>
+        <w:t>_t *</w:t>
+      </w:r>
       <w:proofErr w:type="gramStart"/>
       <w:r>
-        <w:t>uint32</w:t>
+        <w:t>retries</w:t>
+      </w:r>
+      <w:r>
+        <w:t>[</w:t>
       </w:r>
       <w:proofErr w:type="gramEnd"/>
       <w:r>
-        <w:t>_t *</w:t>
-      </w:r>
-      <w:r>
-        <w:t>retries</w:t>
-      </w:r>
-      <w:r>
-        <w:t>[NUM_METADATA_READ</w:t>
+        <w:t>NUM_METADATA_READ</w:t>
       </w:r>
       <w:r>
         <w:t>_RETRIE</w:t>
@@ -9817,7 +9931,21 @@
           <w:sz w:val="24"/>
           <w:szCs w:val="24"/>
         </w:rPr>
-        <w:t xml:space="preserve"> of metadata item </w:t>
+        <w:t xml:space="preserve"> of metadata </w:t>
+      </w:r>
+      <w:r>
+        <w:rPr>
+          <w:sz w:val="24"/>
+          <w:szCs w:val="24"/>
+        </w:rPr>
+        <w:t>entry</w:t>
+      </w:r>
+      <w:r>
+        <w:rPr>
+          <w:sz w:val="24"/>
+          <w:szCs w:val="24"/>
+        </w:rPr>
+        <w:t xml:space="preserve"> </w:t>
       </w:r>
       <w:proofErr w:type="spellStart"/>
       <w:r>
@@ -9872,7 +10000,21 @@
           <w:sz w:val="24"/>
           <w:szCs w:val="24"/>
         </w:rPr>
-        <w:t xml:space="preserve"> occurred for metadata item </w:t>
+        <w:t xml:space="preserve"> occurred for metadata </w:t>
+      </w:r>
+      <w:r>
+        <w:rPr>
+          <w:sz w:val="24"/>
+          <w:szCs w:val="24"/>
+        </w:rPr>
+        <w:t>entry</w:t>
+      </w:r>
+      <w:r>
+        <w:rPr>
+          <w:sz w:val="24"/>
+          <w:szCs w:val="24"/>
+        </w:rPr>
+        <w:t xml:space="preserve"> </w:t>
       </w:r>
       <w:proofErr w:type="spellStart"/>
       <w:r>
@@ -9891,7 +10033,6 @@
         </w:rPr>
         <w:t xml:space="preserve">, the library will allocate memory for </w:t>
       </w:r>
-      <w:proofErr w:type="gramStart"/>
       <w:r>
         <w:rPr>
           <w:i/>
@@ -9909,7 +10050,6 @@
         <w:t>[</w:t>
       </w:r>
       <w:proofErr w:type="spellStart"/>
-      <w:proofErr w:type="gramEnd"/>
       <w:r>
         <w:rPr>
           <w:i/>
@@ -9953,6 +10093,7 @@
         <w:t xml:space="preserve"> * </w:t>
       </w:r>
       <w:proofErr w:type="spellStart"/>
+      <w:proofErr w:type="gramStart"/>
       <w:r>
         <w:rPr>
           <w:i/>
@@ -9970,6 +10111,7 @@
         </w:rPr>
         <w:t>(</w:t>
       </w:r>
+      <w:proofErr w:type="gramEnd"/>
       <w:r>
         <w:rPr>
           <w:i/>
@@ -10033,7 +10175,21 @@
           <w:sz w:val="24"/>
           <w:szCs w:val="24"/>
         </w:rPr>
-        <w:t xml:space="preserve"> for metadata item </w:t>
+        <w:t xml:space="preserve"> for metadata </w:t>
+      </w:r>
+      <w:r>
+        <w:rPr>
+          <w:sz w:val="24"/>
+          <w:szCs w:val="24"/>
+        </w:rPr>
+        <w:t>entry</w:t>
+      </w:r>
+      <w:r>
+        <w:rPr>
+          <w:sz w:val="24"/>
+          <w:szCs w:val="24"/>
+        </w:rPr>
+        <w:t xml:space="preserve"> </w:t>
       </w:r>
       <w:proofErr w:type="spellStart"/>
       <w:r>
@@ -10275,7 +10431,6 @@
         </w:rPr>
         <w:t>retries</w:t>
       </w:r>
-      <w:proofErr w:type="gramEnd"/>
       <w:r>
         <w:rPr>
           <w:i/>
@@ -10285,6 +10440,7 @@
         <w:t>[</w:t>
       </w:r>
       <w:proofErr w:type="spellStart"/>
+      <w:proofErr w:type="gramEnd"/>
       <w:r>
         <w:rPr>
           <w:i/>
@@ -10366,7 +10522,6 @@
         </w:rPr>
         <w:t>retries</w:t>
       </w:r>
-      <w:proofErr w:type="gramEnd"/>
       <w:r>
         <w:rPr>
           <w:i/>
@@ -10376,6 +10531,7 @@
         <w:t>[</w:t>
       </w:r>
       <w:proofErr w:type="spellStart"/>
+      <w:proofErr w:type="gramEnd"/>
       <w:r>
         <w:rPr>
           <w:i/>
@@ -10559,7 +10715,14 @@
           <w:sz w:val="24"/>
           <w:szCs w:val="24"/>
         </w:rPr>
-        <w:t>items</w:t>
+        <w:t>entrie</w:t>
+      </w:r>
+      <w:r>
+        <w:rPr>
+          <w:sz w:val="24"/>
+          <w:szCs w:val="24"/>
+        </w:rPr>
+        <w:t>s</w:t>
       </w:r>
       <w:r>
         <w:rPr>
@@ -10625,7 +10788,19 @@
         <w:rPr>
           <w:b/>
         </w:rPr>
-        <w:t xml:space="preserve">Metadata items with tracking for read </w:t>
+        <w:t xml:space="preserve">Metadata </w:t>
+      </w:r>
+      <w:r>
+        <w:rPr>
+          <w:b/>
+        </w:rPr>
+        <w:t>entrie</w:t>
+      </w:r>
+      <w:r>
+        <w:rPr>
+          <w:b/>
+        </w:rPr>
+        <w:t xml:space="preserve">s with tracking for read </w:t>
       </w:r>
       <w:r>
         <w:rPr>
@@ -10715,7 +10890,23 @@
                 <w:sz w:val="20"/>
                 <w:szCs w:val="20"/>
               </w:rPr>
-              <w:t>Metadata items</w:t>
+              <w:t xml:space="preserve">Metadata </w:t>
+            </w:r>
+            <w:r>
+              <w:rPr>
+                <w:b/>
+                <w:sz w:val="20"/>
+                <w:szCs w:val="20"/>
+              </w:rPr>
+              <w:t>entrie</w:t>
+            </w:r>
+            <w:r>
+              <w:rPr>
+                <w:b/>
+                <w:sz w:val="20"/>
+                <w:szCs w:val="20"/>
+              </w:rPr>
+              <w:t>s</w:t>
             </w:r>
             <w:r>
               <w:rPr>
@@ -12106,7 +12297,13 @@
         <w:t>+</w:t>
       </w:r>
       <w:r>
-        <w:t>All items are of version 0 except indicated otherwise.</w:t>
+        <w:t xml:space="preserve">All </w:t>
+      </w:r>
+      <w:r>
+        <w:t>entrie</w:t>
+      </w:r>
+      <w:r>
+        <w:t>s are of version 0 except indicated otherwise.</w:t>
       </w:r>
     </w:p>
     <w:p>
@@ -12355,7 +12552,13 @@
               <w:t>for</w:t>
             </w:r>
             <w:r>
-              <w:t xml:space="preserve"> metadata items</w:t>
+              <w:t xml:space="preserve"> metadata </w:t>
+            </w:r>
+            <w:r>
+              <w:t>entrie</w:t>
+            </w:r>
+            <w:r>
+              <w:t>s</w:t>
             </w:r>
             <w:r>
               <w:rPr>
@@ -13094,11 +13297,16 @@
       </w:pPr>
       <w:proofErr w:type="gramStart"/>
       <w:r>
-        <w:t>for</w:t>
-      </w:r>
+        <w:t>for(</w:t>
+      </w:r>
+      <w:proofErr w:type="spellStart"/>
       <w:proofErr w:type="gramEnd"/>
       <w:r>
-        <w:t>(</w:t>
+        <w:t>i</w:t>
+      </w:r>
+      <w:proofErr w:type="spellEnd"/>
+      <w:r>
+        <w:t xml:space="preserve"> = 0; </w:t>
       </w:r>
       <w:proofErr w:type="spellStart"/>
       <w:r>
@@ -13106,7 +13314,13 @@
       </w:r>
       <w:proofErr w:type="spellEnd"/>
       <w:r>
-        <w:t xml:space="preserve"> = 0; </w:t>
+        <w:t xml:space="preserve"> &lt; NUM_METADATA_READ</w:t>
+      </w:r>
+      <w:r>
+        <w:t>_RETRIE</w:t>
+      </w:r>
+      <w:r>
+        <w:t xml:space="preserve">S; </w:t>
       </w:r>
       <w:proofErr w:type="spellStart"/>
       <w:r>
@@ -13114,20 +13328,6 @@
       </w:r>
       <w:proofErr w:type="spellEnd"/>
       <w:r>
-        <w:t xml:space="preserve"> &lt; NUM_METADATA_READ</w:t>
-      </w:r>
-      <w:r>
-        <w:t>_RETRIE</w:t>
-      </w:r>
-      <w:r>
-        <w:t xml:space="preserve">S; </w:t>
-      </w:r>
-      <w:proofErr w:type="spellStart"/>
-      <w:r>
-        <w:t>i</w:t>
-      </w:r>
-      <w:proofErr w:type="spellEnd"/>
-      <w:r>
         <w:t>++)</w:t>
       </w:r>
       <w:r>
@@ -13141,11 +13341,11 @@
       </w:pPr>
       <w:proofErr w:type="gramStart"/>
       <w:r>
-        <w:t>if</w:t>
+        <w:t>if(</w:t>
       </w:r>
       <w:proofErr w:type="gramEnd"/>
       <w:r>
-        <w:t>(info.</w:t>
+        <w:t>info.</w:t>
       </w:r>
       <w:r>
         <w:t xml:space="preserve"> </w:t>
@@ -13179,9 +13379,12 @@
         <w:t>printf</w:t>
       </w:r>
       <w:proofErr w:type="spellEnd"/>
+      <w:r>
+        <w:t>(</w:t>
+      </w:r>
       <w:proofErr w:type="gramEnd"/>
       <w:r>
-        <w:t>(“</w:t>
+        <w:t>“</w:t>
       </w:r>
       <w:r>
         <w:t>Read</w:t>
@@ -13202,7 +13405,13 @@
         <w:t>for</w:t>
       </w:r>
       <w:r>
-        <w:t xml:space="preserve"> item %u</w:t>
+        <w:t xml:space="preserve"> </w:t>
+      </w:r>
+      <w:r>
+        <w:t>entry</w:t>
+      </w:r>
+      <w:r>
+        <w:t xml:space="preserve"> %u</w:t>
       </w:r>
       <w:r>
         <w:t>:</w:t>
@@ -13255,11 +13464,11 @@
       </w:pPr>
       <w:proofErr w:type="gramStart"/>
       <w:r>
-        <w:t>for</w:t>
+        <w:t>for(</w:t>
       </w:r>
       <w:proofErr w:type="gramEnd"/>
       <w:r>
-        <w:t xml:space="preserve">(j = 0; j &lt; </w:t>
+        <w:t xml:space="preserve">j = 0; j &lt; </w:t>
       </w:r>
       <w:proofErr w:type="spellStart"/>
       <w:r>
@@ -13303,16 +13512,216 @@
         <w:t xml:space="preserve"> * </w:t>
       </w:r>
       <w:proofErr w:type="spellStart"/>
+      <w:r>
+        <w:t>info.</w:t>
+      </w:r>
+      <w:r>
+        <w:t>retries</w:t>
+      </w:r>
+      <w:proofErr w:type="spellEnd"/>
+      <w:r>
+        <w:t>[</w:t>
+      </w:r>
+      <w:proofErr w:type="spellStart"/>
+      <w:r>
+        <w:t>i</w:t>
+      </w:r>
+      <w:proofErr w:type="spellEnd"/>
       <w:proofErr w:type="gramStart"/>
       <w:r>
+        <w:t>][</w:t>
+      </w:r>
+      <w:proofErr w:type="gramEnd"/>
+      <w:r>
+        <w:t xml:space="preserve">0] for # of </w:t>
+      </w:r>
+      <w:r>
+        <w:t>1</w:t>
+      </w:r>
+      <w:r>
+        <w:t>-9</w:t>
+      </w:r>
+      <w:r>
+        <w:t xml:space="preserve"> </w:t>
+      </w:r>
+      <w:r>
+        <w:t xml:space="preserve">read </w:t>
+      </w:r>
+      <w:r>
+        <w:t>re</w:t>
+      </w:r>
+      <w:r>
+        <w:t>tries.</w:t>
+      </w:r>
+    </w:p>
+    <w:p>
+      <w:pPr>
+        <w:pStyle w:val="PlainText"/>
+        <w:ind w:left="2160" w:firstLine="720"/>
+      </w:pPr>
+      <w:r>
+        <w:t xml:space="preserve"> * </w:t>
+      </w:r>
+      <w:proofErr w:type="spellStart"/>
+      <w:r>
         <w:t>info.</w:t>
       </w:r>
       <w:r>
         <w:t>retries</w:t>
       </w:r>
       <w:proofErr w:type="spellEnd"/>
+      <w:r>
+        <w:t>[</w:t>
+      </w:r>
+      <w:proofErr w:type="spellStart"/>
+      <w:r>
+        <w:t>i</w:t>
+      </w:r>
+      <w:proofErr w:type="spellEnd"/>
+      <w:proofErr w:type="gramStart"/>
+      <w:r>
+        <w:t>][</w:t>
+      </w:r>
       <w:proofErr w:type="gramEnd"/>
       <w:r>
+        <w:t>1</w:t>
+      </w:r>
+      <w:r>
+        <w:t xml:space="preserve">] for </w:t>
+      </w:r>
+      <w:r>
+        <w:t># of 10–99 read</w:t>
+      </w:r>
+      <w:r>
+        <w:t xml:space="preserve"> </w:t>
+      </w:r>
+      <w:r>
+        <w:t>re</w:t>
+      </w:r>
+      <w:r>
+        <w:t>tries</w:t>
+      </w:r>
+    </w:p>
+    <w:p>
+      <w:pPr>
+        <w:pStyle w:val="PlainText"/>
+        <w:ind w:left="2160" w:firstLine="720"/>
+      </w:pPr>
+      <w:r>
+        <w:t xml:space="preserve"> */</w:t>
+      </w:r>
+    </w:p>
+    <w:p>
+      <w:pPr>
+        <w:pStyle w:val="PlainText"/>
+        <w:ind w:left="1440" w:firstLine="720"/>
+      </w:pPr>
+      <w:r>
+        <w:t>} /* end if */</w:t>
+      </w:r>
+    </w:p>
+    <w:p>
+      <w:pPr>
+        <w:pStyle w:val="PlainText"/>
+        <w:ind w:left="720"/>
+      </w:pPr>
+      <w:r>
+        <w:tab/>
+      </w:r>
+      <w:r>
+        <w:t>} /* end for */</w:t>
+      </w:r>
+    </w:p>
+    <w:p>
+      <w:pPr>
+        <w:pStyle w:val="PlainText"/>
+        <w:ind w:left="2160"/>
+      </w:pPr>
+      <w:r>
+        <w:tab/>
+      </w:r>
+    </w:p>
+    <w:p>
+      <w:pPr>
+        <w:pStyle w:val="PlainText"/>
+        <w:ind w:left="1440"/>
+      </w:pPr>
+      <w:r>
+        <w:t xml:space="preserve">/* Free the array of </w:t>
+      </w:r>
+      <w:r>
+        <w:t>retries</w:t>
+      </w:r>
+      <w:r>
+        <w:t xml:space="preserve"> */</w:t>
+      </w:r>
+    </w:p>
+    <w:p>
+      <w:pPr>
+        <w:pStyle w:val="PlainText"/>
+        <w:ind w:left="1440"/>
+      </w:pPr>
+      <w:proofErr w:type="gramStart"/>
+      <w:r>
+        <w:t>for(</w:t>
+      </w:r>
+      <w:proofErr w:type="spellStart"/>
+      <w:proofErr w:type="gramEnd"/>
+      <w:r>
+        <w:t>i</w:t>
+      </w:r>
+      <w:proofErr w:type="spellEnd"/>
+      <w:r>
+        <w:t xml:space="preserve"> = 0; </w:t>
+      </w:r>
+      <w:proofErr w:type="spellStart"/>
+      <w:r>
+        <w:t>i</w:t>
+      </w:r>
+      <w:proofErr w:type="spellEnd"/>
+      <w:r>
+        <w:t xml:space="preserve"> &lt; NUM_</w:t>
+      </w:r>
+      <w:r>
+        <w:t xml:space="preserve"> </w:t>
+      </w:r>
+      <w:r>
+        <w:t>METADATA_READ</w:t>
+      </w:r>
+      <w:r>
+        <w:t>_RETRIE</w:t>
+      </w:r>
+      <w:r>
+        <w:t xml:space="preserve">S; </w:t>
+      </w:r>
+      <w:proofErr w:type="spellStart"/>
+      <w:r>
+        <w:t>i</w:t>
+      </w:r>
+      <w:proofErr w:type="spellEnd"/>
+      <w:r>
+        <w:t>++)</w:t>
+      </w:r>
+    </w:p>
+    <w:p>
+      <w:pPr>
+        <w:pStyle w:val="PlainText"/>
+        <w:ind w:left="2160"/>
+      </w:pPr>
+      <w:proofErr w:type="gramStart"/>
+      <w:r>
+        <w:t>if(</w:t>
+      </w:r>
+      <w:proofErr w:type="spellStart"/>
+      <w:proofErr w:type="gramEnd"/>
+      <w:r>
+        <w:t>info.</w:t>
+      </w:r>
+      <w:r>
+        <w:t>retries</w:t>
+      </w:r>
+      <w:proofErr w:type="spellEnd"/>
+      <w:r>
         <w:t>[</w:t>
       </w:r>
       <w:proofErr w:type="spellStart"/>
@@ -13321,37 +13730,18 @@
       </w:r>
       <w:proofErr w:type="spellEnd"/>
       <w:r>
-        <w:t xml:space="preserve">][0] for # of </w:t>
-      </w:r>
-      <w:r>
-        <w:t>1</w:t>
-      </w:r>
-      <w:r>
-        <w:t>-9</w:t>
-      </w:r>
-      <w:r>
-        <w:t xml:space="preserve"> </w:t>
-      </w:r>
-      <w:r>
-        <w:t xml:space="preserve">read </w:t>
-      </w:r>
-      <w:r>
-        <w:t>re</w:t>
-      </w:r>
-      <w:r>
-        <w:t>tries.</w:t>
-      </w:r>
-    </w:p>
-    <w:p>
-      <w:pPr>
-        <w:pStyle w:val="PlainText"/>
-        <w:ind w:left="2160" w:firstLine="720"/>
-      </w:pPr>
-      <w:r>
-        <w:t xml:space="preserve"> * </w:t>
+        <w:t>] != NULL)</w:t>
+      </w:r>
+    </w:p>
+    <w:p>
+      <w:pPr>
+        <w:pStyle w:val="PlainText"/>
+        <w:ind w:left="2880"/>
+      </w:pPr>
+      <w:r>
+        <w:t>free(</w:t>
       </w:r>
       <w:proofErr w:type="spellStart"/>
-      <w:proofErr w:type="gramStart"/>
       <w:r>
         <w:t>info.</w:t>
       </w:r>
@@ -13359,7 +13749,6 @@
         <w:t>retries</w:t>
       </w:r>
       <w:proofErr w:type="spellEnd"/>
-      <w:proofErr w:type="gramEnd"/>
       <w:r>
         <w:t>[</w:t>
       </w:r>
@@ -13369,195 +13758,15 @@
       </w:r>
       <w:proofErr w:type="spellEnd"/>
       <w:r>
-        <w:t>][</w:t>
-      </w:r>
-      <w:r>
-        <w:t>1</w:t>
-      </w:r>
-      <w:r>
-        <w:t xml:space="preserve">] for </w:t>
-      </w:r>
-      <w:r>
-        <w:t># of 10–99 read</w:t>
-      </w:r>
-      <w:r>
-        <w:t xml:space="preserve"> </w:t>
-      </w:r>
-      <w:r>
-        <w:t>re</w:t>
-      </w:r>
-      <w:r>
-        <w:t>tries</w:t>
-      </w:r>
-    </w:p>
-    <w:p>
-      <w:pPr>
-        <w:pStyle w:val="PlainText"/>
-        <w:ind w:left="2160" w:firstLine="720"/>
-      </w:pPr>
-      <w:r>
-        <w:t xml:space="preserve"> */</w:t>
-      </w:r>
-    </w:p>
-    <w:p>
-      <w:pPr>
-        <w:pStyle w:val="PlainText"/>
-        <w:ind w:left="1440" w:firstLine="720"/>
-      </w:pPr>
-      <w:r>
-        <w:t>} /* end if */</w:t>
-      </w:r>
-    </w:p>
-    <w:p>
-      <w:pPr>
-        <w:pStyle w:val="PlainText"/>
-        <w:ind w:left="720"/>
-      </w:pPr>
-      <w:r>
-        <w:tab/>
-      </w:r>
-      <w:r>
-        <w:t>} /* end for */</w:t>
-      </w:r>
-    </w:p>
-    <w:p>
-      <w:pPr>
-        <w:pStyle w:val="PlainText"/>
-        <w:ind w:left="2160"/>
-      </w:pPr>
-      <w:r>
-        <w:tab/>
-      </w:r>
-    </w:p>
-    <w:p>
-      <w:pPr>
-        <w:pStyle w:val="PlainText"/>
-        <w:ind w:left="1440"/>
-      </w:pPr>
-      <w:r>
-        <w:t xml:space="preserve">/* Free the array of </w:t>
-      </w:r>
-      <w:r>
-        <w:t>retries</w:t>
-      </w:r>
-      <w:r>
-        <w:t xml:space="preserve"> */</w:t>
-      </w:r>
-    </w:p>
-    <w:p>
-      <w:pPr>
-        <w:pStyle w:val="PlainText"/>
-        <w:ind w:left="1440"/>
-      </w:pPr>
-      <w:proofErr w:type="gramStart"/>
-      <w:r>
-        <w:t>for</w:t>
-      </w:r>
-      <w:proofErr w:type="gramEnd"/>
-      <w:r>
-        <w:t>(</w:t>
-      </w:r>
-      <w:proofErr w:type="spellStart"/>
-      <w:r>
-        <w:t>i</w:t>
-      </w:r>
-      <w:proofErr w:type="spellEnd"/>
-      <w:r>
-        <w:t xml:space="preserve"> = 0; </w:t>
-      </w:r>
-      <w:proofErr w:type="spellStart"/>
-      <w:r>
-        <w:t>i</w:t>
-      </w:r>
-      <w:proofErr w:type="spellEnd"/>
-      <w:r>
-        <w:t xml:space="preserve"> &lt; NUM_</w:t>
-      </w:r>
-      <w:r>
-        <w:t xml:space="preserve"> </w:t>
-      </w:r>
-      <w:r>
-        <w:t>METADATA_READ</w:t>
-      </w:r>
-      <w:r>
-        <w:t>_RETRIE</w:t>
-      </w:r>
-      <w:r>
-        <w:t xml:space="preserve">S; </w:t>
-      </w:r>
-      <w:proofErr w:type="spellStart"/>
-      <w:r>
-        <w:t>i</w:t>
-      </w:r>
-      <w:proofErr w:type="spellEnd"/>
-      <w:r>
-        <w:t>++)</w:t>
-      </w:r>
-    </w:p>
-    <w:p>
-      <w:pPr>
-        <w:pStyle w:val="PlainText"/>
-        <w:ind w:left="2160"/>
-      </w:pPr>
-      <w:proofErr w:type="gramStart"/>
-      <w:r>
-        <w:t>if</w:t>
-      </w:r>
-      <w:proofErr w:type="gramEnd"/>
-      <w:r>
-        <w:t>(</w:t>
-      </w:r>
-      <w:proofErr w:type="spellStart"/>
-      <w:r>
-        <w:t>info.</w:t>
-      </w:r>
-      <w:r>
-        <w:t>retries</w:t>
-      </w:r>
-      <w:proofErr w:type="spellEnd"/>
-      <w:r>
-        <w:t>[</w:t>
-      </w:r>
-      <w:proofErr w:type="spellStart"/>
-      <w:r>
-        <w:t>i</w:t>
-      </w:r>
-      <w:proofErr w:type="spellEnd"/>
-      <w:r>
-        <w:t>] != NULL)</w:t>
-      </w:r>
-    </w:p>
-    <w:p>
-      <w:pPr>
-        <w:pStyle w:val="PlainText"/>
-        <w:ind w:left="2880"/>
-      </w:pPr>
-      <w:proofErr w:type="gramStart"/>
-      <w:r>
-        <w:t>free</w:t>
-      </w:r>
-      <w:proofErr w:type="gramEnd"/>
-      <w:r>
-        <w:t>(</w:t>
-      </w:r>
-      <w:proofErr w:type="spellStart"/>
-      <w:r>
-        <w:t>info.</w:t>
-      </w:r>
-      <w:r>
-        <w:t>retries</w:t>
-      </w:r>
-      <w:proofErr w:type="spellEnd"/>
-      <w:r>
-        <w:t>[</w:t>
-      </w:r>
-      <w:proofErr w:type="spellStart"/>
-      <w:r>
-        <w:t>i</w:t>
-      </w:r>
-      <w:proofErr w:type="spellEnd"/>
-      <w:r>
-        <w:t>];</w:t>
+        <w:t>]</w:t>
+      </w:r>
+      <w:r>
+        <w:t>)</w:t>
+      </w:r>
+      <w:bookmarkStart w:id="0" w:name="_GoBack"/>
+      <w:bookmarkEnd w:id="0"/>
+      <w:r>
+        <w:t>;</w:t>
       </w:r>
     </w:p>
     <w:p>
@@ -14139,7 +14348,7 @@
 </file>
 
 <file path=word/endnotes.xml><?xml version="1.0" encoding="utf-8"?>
-<w:endnotes xmlns:wpc="http://schemas.microsoft.com/office/word/2010/wordprocessingCanvas" xmlns:mo="http://schemas.microsoft.com/office/mac/office/2008/main" xmlns:mc="http://schemas.openxmlformats.org/markup-compatibility/2006" xmlns:mv="urn:schemas-microsoft-com:mac:vml" xmlns:o="urn:schemas-microsoft-com:office:office" xmlns:r="http://schemas.openxmlformats.org/officeDocument/2006/relationships" xmlns:m="http://schemas.openxmlformats.org/officeDocument/2006/math" xmlns:v="urn:schemas-microsoft-com:vml" xmlns:wp14="http://schemas.microsoft.com/office/word/2010/wordprocessingDrawing" xmlns:wp="http://schemas.openxmlformats.org/drawingml/2006/wordprocessingDrawing" xmlns:w10="urn:schemas-microsoft-com:office:word" xmlns:w="http://schemas.openxmlformats.org/wordprocessingml/2006/main" xmlns:w14="http://schemas.microsoft.com/office/word/2010/wordml" xmlns:wpg="http://schemas.microsoft.com/office/word/2010/wordprocessingGroup" xmlns:wpi="http://schemas.microsoft.com/office/word/2010/wordprocessingInk" xmlns:wne="http://schemas.microsoft.com/office/word/2006/wordml" xmlns:wps="http://schemas.microsoft.com/office/word/2010/wordprocessingShape" mc:Ignorable="w14 wp14">
+<w:endnotes xmlns:wpc="http://schemas.microsoft.com/office/word/2010/wordprocessingCanvas" xmlns:mc="http://schemas.openxmlformats.org/markup-compatibility/2006" xmlns:o="urn:schemas-microsoft-com:office:office" xmlns:r="http://schemas.openxmlformats.org/officeDocument/2006/relationships" xmlns:m="http://schemas.openxmlformats.org/officeDocument/2006/math" xmlns:v="urn:schemas-microsoft-com:vml" xmlns:wp14="http://schemas.microsoft.com/office/word/2010/wordprocessingDrawing" xmlns:wp="http://schemas.openxmlformats.org/drawingml/2006/wordprocessingDrawing" xmlns:w10="urn:schemas-microsoft-com:office:word" xmlns:w="http://schemas.openxmlformats.org/wordprocessingml/2006/main" xmlns:w14="http://schemas.microsoft.com/office/word/2010/wordml" xmlns:wpg="http://schemas.microsoft.com/office/word/2010/wordprocessingGroup" xmlns:wpi="http://schemas.microsoft.com/office/word/2010/wordprocessingInk" xmlns:wne="http://schemas.microsoft.com/office/word/2006/wordml" xmlns:wps="http://schemas.microsoft.com/office/word/2010/wordprocessingShape" mc:Ignorable="w14 wp14">
   <w:endnote w:type="separator" w:id="-1">
     <w:p>
       <w:r>
@@ -14158,7 +14367,7 @@
 </file>
 
 <file path=word/footer1.xml><?xml version="1.0" encoding="utf-8"?>
-<w:ftr xmlns:wpc="http://schemas.microsoft.com/office/word/2010/wordprocessingCanvas" xmlns:mo="http://schemas.microsoft.com/office/mac/office/2008/main" xmlns:mc="http://schemas.openxmlformats.org/markup-compatibility/2006" xmlns:mv="urn:schemas-microsoft-com:mac:vml" xmlns:o="urn:schemas-microsoft-com:office:office" xmlns:r="http://schemas.openxmlformats.org/officeDocument/2006/relationships" xmlns:m="http://schemas.openxmlformats.org/officeDocument/2006/math" xmlns:v="urn:schemas-microsoft-com:vml" xmlns:wp14="http://schemas.microsoft.com/office/word/2010/wordprocessingDrawing" xmlns:wp="http://schemas.openxmlformats.org/drawingml/2006/wordprocessingDrawing" xmlns:w10="urn:schemas-microsoft-com:office:word" xmlns:w="http://schemas.openxmlformats.org/wordprocessingml/2006/main" xmlns:w14="http://schemas.microsoft.com/office/word/2010/wordml" xmlns:wpg="http://schemas.microsoft.com/office/word/2010/wordprocessingGroup" xmlns:wpi="http://schemas.microsoft.com/office/word/2010/wordprocessingInk" xmlns:wne="http://schemas.microsoft.com/office/word/2006/wordml" xmlns:wps="http://schemas.microsoft.com/office/word/2010/wordprocessingShape" mc:Ignorable="w14 wp14">
+<w:ftr xmlns:wpc="http://schemas.microsoft.com/office/word/2010/wordprocessingCanvas" xmlns:mc="http://schemas.openxmlformats.org/markup-compatibility/2006" xmlns:o="urn:schemas-microsoft-com:office:office" xmlns:r="http://schemas.openxmlformats.org/officeDocument/2006/relationships" xmlns:m="http://schemas.openxmlformats.org/officeDocument/2006/math" xmlns:v="urn:schemas-microsoft-com:vml" xmlns:wp14="http://schemas.microsoft.com/office/word/2010/wordprocessingDrawing" xmlns:wp="http://schemas.openxmlformats.org/drawingml/2006/wordprocessingDrawing" xmlns:w10="urn:schemas-microsoft-com:office:word" xmlns:w="http://schemas.openxmlformats.org/wordprocessingml/2006/main" xmlns:w14="http://schemas.microsoft.com/office/word/2010/wordml" xmlns:wpg="http://schemas.microsoft.com/office/word/2010/wordprocessingGroup" xmlns:wpi="http://schemas.microsoft.com/office/word/2010/wordprocessingInk" xmlns:wne="http://schemas.microsoft.com/office/word/2006/wordml" xmlns:wps="http://schemas.microsoft.com/office/word/2010/wordprocessingShape" mc:Ignorable="w14 wp14">
   <w:sdt>
     <w:sdtPr>
       <w:id w:val="1478425"/>
@@ -14247,7 +14456,7 @@
               <w:rPr>
                 <w:noProof/>
               </w:rPr>
-              <w:t>12</w:t>
+              <w:t>11</w:t>
             </w:r>
             <w:r>
               <w:rPr>
@@ -14258,27 +14467,14 @@
             <w:r>
               <w:t xml:space="preserve"> of </w:t>
             </w:r>
-            <w:r>
-              <w:fldChar w:fldCharType="begin"/>
-            </w:r>
-            <w:r>
-              <w:instrText xml:space="preserve"> NUMPAGES  </w:instrText>
-            </w:r>
-            <w:r>
-              <w:fldChar w:fldCharType="separate"/>
-            </w:r>
-            <w:r>
-              <w:rPr>
-                <w:noProof/>
-              </w:rPr>
-              <w:t>12</w:t>
-            </w:r>
-            <w:r>
-              <w:rPr>
-                <w:noProof/>
-              </w:rPr>
-              <w:fldChar w:fldCharType="end"/>
-            </w:r>
+            <w:fldSimple w:instr=" NUMPAGES  ">
+              <w:r>
+                <w:rPr>
+                  <w:noProof/>
+                </w:rPr>
+                <w:t>12</w:t>
+              </w:r>
+            </w:fldSimple>
           </w:p>
         </w:sdtContent>
       </w:sdt>
@@ -14288,7 +14484,7 @@
 </file>
 
 <file path=word/footnotes.xml><?xml version="1.0" encoding="utf-8"?>
-<w:footnotes xmlns:wpc="http://schemas.microsoft.com/office/word/2010/wordprocessingCanvas" xmlns:mo="http://schemas.microsoft.com/office/mac/office/2008/main" xmlns:mc="http://schemas.openxmlformats.org/markup-compatibility/2006" xmlns:mv="urn:schemas-microsoft-com:mac:vml" xmlns:o="urn:schemas-microsoft-com:office:office" xmlns:r="http://schemas.openxmlformats.org/officeDocument/2006/relationships" xmlns:m="http://schemas.openxmlformats.org/officeDocument/2006/math" xmlns:v="urn:schemas-microsoft-com:vml" xmlns:wp14="http://schemas.microsoft.com/office/word/2010/wordprocessingDrawing" xmlns:wp="http://schemas.openxmlformats.org/drawingml/2006/wordprocessingDrawing" xmlns:w10="urn:schemas-microsoft-com:office:word" xmlns:w="http://schemas.openxmlformats.org/wordprocessingml/2006/main" xmlns:w14="http://schemas.microsoft.com/office/word/2010/wordml" xmlns:wpg="http://schemas.microsoft.com/office/word/2010/wordprocessingGroup" xmlns:wpi="http://schemas.microsoft.com/office/word/2010/wordprocessingInk" xmlns:wne="http://schemas.microsoft.com/office/word/2006/wordml" xmlns:wps="http://schemas.microsoft.com/office/word/2010/wordprocessingShape" mc:Ignorable="w14 wp14">
+<w:footnotes xmlns:wpc="http://schemas.microsoft.com/office/word/2010/wordprocessingCanvas" xmlns:mc="http://schemas.openxmlformats.org/markup-compatibility/2006" xmlns:o="urn:schemas-microsoft-com:office:office" xmlns:r="http://schemas.openxmlformats.org/officeDocument/2006/relationships" xmlns:m="http://schemas.openxmlformats.org/officeDocument/2006/math" xmlns:v="urn:schemas-microsoft-com:vml" xmlns:wp14="http://schemas.microsoft.com/office/word/2010/wordprocessingDrawing" xmlns:wp="http://schemas.openxmlformats.org/drawingml/2006/wordprocessingDrawing" xmlns:w10="urn:schemas-microsoft-com:office:word" xmlns:w="http://schemas.openxmlformats.org/wordprocessingml/2006/main" xmlns:w14="http://schemas.microsoft.com/office/word/2010/wordml" xmlns:wpg="http://schemas.microsoft.com/office/word/2010/wordprocessingGroup" xmlns:wpi="http://schemas.microsoft.com/office/word/2010/wordprocessingInk" xmlns:wne="http://schemas.microsoft.com/office/word/2006/wordml" xmlns:wps="http://schemas.microsoft.com/office/word/2010/wordprocessingShape" mc:Ignorable="w14 wp14">
   <w:footnote w:type="separator" w:id="-1">
     <w:p>
       <w:r>
@@ -14307,7 +14503,7 @@
 </file>
 
 <file path=word/header1.xml><?xml version="1.0" encoding="utf-8"?>
-<w:hdr xmlns:wpc="http://schemas.microsoft.com/office/word/2010/wordprocessingCanvas" xmlns:mo="http://schemas.microsoft.com/office/mac/office/2008/main" xmlns:mc="http://schemas.openxmlformats.org/markup-compatibility/2006" xmlns:mv="urn:schemas-microsoft-com:mac:vml" xmlns:o="urn:schemas-microsoft-com:office:office" xmlns:r="http://schemas.openxmlformats.org/officeDocument/2006/relationships" xmlns:m="http://schemas.openxmlformats.org/officeDocument/2006/math" xmlns:v="urn:schemas-microsoft-com:vml" xmlns:wp14="http://schemas.microsoft.com/office/word/2010/wordprocessingDrawing" xmlns:wp="http://schemas.openxmlformats.org/drawingml/2006/wordprocessingDrawing" xmlns:w10="urn:schemas-microsoft-com:office:word" xmlns:w="http://schemas.openxmlformats.org/wordprocessingml/2006/main" xmlns:w14="http://schemas.microsoft.com/office/word/2010/wordml" xmlns:wpg="http://schemas.microsoft.com/office/word/2010/wordprocessingGroup" xmlns:wpi="http://schemas.microsoft.com/office/word/2010/wordprocessingInk" xmlns:wne="http://schemas.microsoft.com/office/word/2006/wordml" xmlns:wps="http://schemas.microsoft.com/office/word/2010/wordprocessingShape" mc:Ignorable="w14 wp14">
+<w:hdr xmlns:wpc="http://schemas.microsoft.com/office/word/2010/wordprocessingCanvas" xmlns:mc="http://schemas.openxmlformats.org/markup-compatibility/2006" xmlns:o="urn:schemas-microsoft-com:office:office" xmlns:r="http://schemas.openxmlformats.org/officeDocument/2006/relationships" xmlns:m="http://schemas.openxmlformats.org/officeDocument/2006/math" xmlns:v="urn:schemas-microsoft-com:vml" xmlns:wp14="http://schemas.microsoft.com/office/word/2010/wordprocessingDrawing" xmlns:wp="http://schemas.openxmlformats.org/drawingml/2006/wordprocessingDrawing" xmlns:w10="urn:schemas-microsoft-com:office:word" xmlns:w="http://schemas.openxmlformats.org/wordprocessingml/2006/main" xmlns:w14="http://schemas.microsoft.com/office/word/2010/wordml" xmlns:wpg="http://schemas.microsoft.com/office/word/2010/wordprocessingGroup" xmlns:wpi="http://schemas.microsoft.com/office/word/2010/wordprocessingInk" xmlns:wne="http://schemas.microsoft.com/office/word/2006/wordml" xmlns:wps="http://schemas.microsoft.com/office/word/2010/wordprocessingShape" mc:Ignorable="w14 wp14">
   <w:p>
     <w:pPr>
       <w:pStyle w:val="THGHeader2"/>
@@ -14338,7 +14534,7 @@
 </file>
 
 <file path=word/header2.xml><?xml version="1.0" encoding="utf-8"?>
-<w:hdr xmlns:wpc="http://schemas.microsoft.com/office/word/2010/wordprocessingCanvas" xmlns:mo="http://schemas.microsoft.com/office/mac/office/2008/main" xmlns:mc="http://schemas.openxmlformats.org/markup-compatibility/2006" xmlns:mv="urn:schemas-microsoft-com:mac:vml" xmlns:o="urn:schemas-microsoft-com:office:office" xmlns:r="http://schemas.openxmlformats.org/officeDocument/2006/relationships" xmlns:m="http://schemas.openxmlformats.org/officeDocument/2006/math" xmlns:v="urn:schemas-microsoft-com:vml" xmlns:wp14="http://schemas.microsoft.com/office/word/2010/wordprocessingDrawing" xmlns:wp="http://schemas.openxmlformats.org/drawingml/2006/wordprocessingDrawing" xmlns:w10="urn:schemas-microsoft-com:office:word" xmlns:w="http://schemas.openxmlformats.org/wordprocessingml/2006/main" xmlns:w14="http://schemas.microsoft.com/office/word/2010/wordml" xmlns:wpg="http://schemas.microsoft.com/office/word/2010/wordprocessingGroup" xmlns:wpi="http://schemas.microsoft.com/office/word/2010/wordprocessingInk" xmlns:wne="http://schemas.microsoft.com/office/word/2006/wordml" xmlns:wps="http://schemas.microsoft.com/office/word/2010/wordprocessingShape" mc:Ignorable="w14 wp14">
+<w:hdr xmlns:wpc="http://schemas.microsoft.com/office/word/2010/wordprocessingCanvas" xmlns:mc="http://schemas.openxmlformats.org/markup-compatibility/2006" xmlns:o="urn:schemas-microsoft-com:office:office" xmlns:r="http://schemas.openxmlformats.org/officeDocument/2006/relationships" xmlns:m="http://schemas.openxmlformats.org/officeDocument/2006/math" xmlns:v="urn:schemas-microsoft-com:vml" xmlns:wp14="http://schemas.microsoft.com/office/word/2010/wordprocessingDrawing" xmlns:wp="http://schemas.openxmlformats.org/drawingml/2006/wordprocessingDrawing" xmlns:w10="urn:schemas-microsoft-com:office:word" xmlns:w="http://schemas.openxmlformats.org/wordprocessingml/2006/main" xmlns:w14="http://schemas.microsoft.com/office/word/2010/wordml" xmlns:wpg="http://schemas.microsoft.com/office/word/2010/wordprocessingGroup" xmlns:wpi="http://schemas.microsoft.com/office/word/2010/wordprocessingInk" xmlns:wne="http://schemas.microsoft.com/office/word/2006/wordml" xmlns:wps="http://schemas.microsoft.com/office/word/2010/wordprocessingShape" mc:Ignorable="w14 wp14">
   <w:p>
     <w:pPr>
       <w:pStyle w:val="THGHeader"/>
@@ -14369,7 +14565,7 @@
 </file>
 
 <file path=word/numbering.xml><?xml version="1.0" encoding="utf-8"?>
-<w:numbering xmlns:wpc="http://schemas.microsoft.com/office/word/2010/wordprocessingCanvas" xmlns:mo="http://schemas.microsoft.com/office/mac/office/2008/main" xmlns:mc="http://schemas.openxmlformats.org/markup-compatibility/2006" xmlns:mv="urn:schemas-microsoft-com:mac:vml" xmlns:o="urn:schemas-microsoft-com:office:office" xmlns:r="http://schemas.openxmlformats.org/officeDocument/2006/relationships" xmlns:m="http://schemas.openxmlformats.org/officeDocument/2006/math" xmlns:v="urn:schemas-microsoft-com:vml" xmlns:wp14="http://schemas.microsoft.com/office/word/2010/wordprocessingDrawing" xmlns:wp="http://schemas.openxmlformats.org/drawingml/2006/wordprocessingDrawing" xmlns:w10="urn:schemas-microsoft-com:office:word" xmlns:w="http://schemas.openxmlformats.org/wordprocessingml/2006/main" xmlns:w14="http://schemas.microsoft.com/office/word/2010/wordml" xmlns:wpg="http://schemas.microsoft.com/office/word/2010/wordprocessingGroup" xmlns:wpi="http://schemas.microsoft.com/office/word/2010/wordprocessingInk" xmlns:wne="http://schemas.microsoft.com/office/word/2006/wordml" xmlns:wps="http://schemas.microsoft.com/office/word/2010/wordprocessingShape" mc:Ignorable="w14 wp14">
+<w:numbering xmlns:wpc="http://schemas.microsoft.com/office/word/2010/wordprocessingCanvas" xmlns:mc="http://schemas.openxmlformats.org/markup-compatibility/2006" xmlns:o="urn:schemas-microsoft-com:office:office" xmlns:r="http://schemas.openxmlformats.org/officeDocument/2006/relationships" xmlns:m="http://schemas.openxmlformats.org/officeDocument/2006/math" xmlns:v="urn:schemas-microsoft-com:vml" xmlns:wp14="http://schemas.microsoft.com/office/word/2010/wordprocessingDrawing" xmlns:wp="http://schemas.openxmlformats.org/drawingml/2006/wordprocessingDrawing" xmlns:w10="urn:schemas-microsoft-com:office:word" xmlns:w="http://schemas.openxmlformats.org/wordprocessingml/2006/main" xmlns:w14="http://schemas.microsoft.com/office/word/2010/wordml" xmlns:wpg="http://schemas.microsoft.com/office/word/2010/wordprocessingGroup" xmlns:wpi="http://schemas.microsoft.com/office/word/2010/wordprocessingInk" xmlns:wne="http://schemas.microsoft.com/office/word/2006/wordml" xmlns:wps="http://schemas.microsoft.com/office/word/2010/wordprocessingShape" mc:Ignorable="w14 wp14">
   <w:abstractNum w:abstractNumId="0">
     <w:nsid w:val="FFFFFF7C"/>
     <w:multiLevelType w:val="singleLevel"/>
@@ -16544,7 +16740,7 @@
     </w:rPrDefault>
     <w:pPrDefault/>
   </w:docDefaults>
-  <w:latentStyles w:defLockedState="0" w:defUIPriority="0" w:defSemiHidden="1" w:defUnhideWhenUsed="0" w:defQFormat="0" w:count="276">
+  <w:latentStyles w:defLockedState="0" w:defUIPriority="0" w:defSemiHidden="1" w:defUnhideWhenUsed="0" w:defQFormat="0" w:count="267">
     <w:lsdException w:name="Normal" w:semiHidden="0"/>
     <w:lsdException w:name="heading 1" w:semiHidden="0" w:uiPriority="2" w:qFormat="1"/>
     <w:lsdException w:name="heading 2" w:semiHidden="0" w:uiPriority="2" w:qFormat="1"/>
@@ -17974,7 +18170,7 @@
 </file>
 
 <file path=word/stylesWithEffects.xml><?xml version="1.0" encoding="utf-8"?>
-<w:styles xmlns:wpc="http://schemas.microsoft.com/office/word/2010/wordprocessingCanvas" xmlns:mo="http://schemas.microsoft.com/office/mac/office/2008/main" xmlns:mc="http://schemas.openxmlformats.org/markup-compatibility/2006" xmlns:mv="urn:schemas-microsoft-com:mac:vml" xmlns:o="urn:schemas-microsoft-com:office:office" xmlns:r="http://schemas.openxmlformats.org/officeDocument/2006/relationships" xmlns:m="http://schemas.openxmlformats.org/officeDocument/2006/math" xmlns:v="urn:schemas-microsoft-com:vml" xmlns:wp14="http://schemas.microsoft.com/office/word/2010/wordprocessingDrawing" xmlns:wp="http://schemas.openxmlformats.org/drawingml/2006/wordprocessingDrawing" xmlns:w10="urn:schemas-microsoft-com:office:word" xmlns:w="http://schemas.openxmlformats.org/wordprocessingml/2006/main" xmlns:w14="http://schemas.microsoft.com/office/word/2010/wordml" xmlns:wpg="http://schemas.microsoft.com/office/word/2010/wordprocessingGroup" xmlns:wpi="http://schemas.microsoft.com/office/word/2010/wordprocessingInk" xmlns:wne="http://schemas.microsoft.com/office/word/2006/wordml" xmlns:wps="http://schemas.microsoft.com/office/word/2010/wordprocessingShape" mc:Ignorable="w14 wp14">
+<w:styles xmlns:wpc="http://schemas.microsoft.com/office/word/2010/wordprocessingCanvas" xmlns:mc="http://schemas.openxmlformats.org/markup-compatibility/2006" xmlns:o="urn:schemas-microsoft-com:office:office" xmlns:r="http://schemas.openxmlformats.org/officeDocument/2006/relationships" xmlns:m="http://schemas.openxmlformats.org/officeDocument/2006/math" xmlns:v="urn:schemas-microsoft-com:vml" xmlns:wp14="http://schemas.microsoft.com/office/word/2010/wordprocessingDrawing" xmlns:wp="http://schemas.openxmlformats.org/drawingml/2006/wordprocessingDrawing" xmlns:w10="urn:schemas-microsoft-com:office:word" xmlns:w="http://schemas.openxmlformats.org/wordprocessingml/2006/main" xmlns:w14="http://schemas.microsoft.com/office/word/2010/wordml" xmlns:wpg="http://schemas.microsoft.com/office/word/2010/wordprocessingGroup" xmlns:wpi="http://schemas.microsoft.com/office/word/2010/wordprocessingInk" xmlns:wne="http://schemas.microsoft.com/office/word/2006/wordml" xmlns:wps="http://schemas.microsoft.com/office/word/2010/wordprocessingShape" mc:Ignorable="w14 wp14">
   <w:docDefaults>
     <w:rPrDefault>
       <w:rPr>
@@ -17986,7 +18182,7 @@
     </w:rPrDefault>
     <w:pPrDefault/>
   </w:docDefaults>
-  <w:latentStyles w:defLockedState="0" w:defUIPriority="0" w:defSemiHidden="1" w:defUnhideWhenUsed="0" w:defQFormat="0" w:count="276">
+  <w:latentStyles w:defLockedState="0" w:defUIPriority="0" w:defSemiHidden="1" w:defUnhideWhenUsed="0" w:defQFormat="0" w:count="267">
     <w:lsdException w:name="Normal" w:semiHidden="0"/>
     <w:lsdException w:name="heading 1" w:semiHidden="0" w:uiPriority="2" w:qFormat="1"/>
     <w:lsdException w:name="heading 2" w:semiHidden="0" w:uiPriority="2" w:qFormat="1"/>
@@ -19645,7 +19841,7 @@
 </file>
 
 <file path=customXml/itemProps1.xml><?xml version="1.0" encoding="utf-8"?>
-<ds:datastoreItem xmlns:ds="http://schemas.openxmlformats.org/officeDocument/2006/customXml" ds:itemID="{A54FF2AE-976E-9A47-A7BC-FE1441E4DC21}">
+<ds:datastoreItem xmlns:ds="http://schemas.openxmlformats.org/officeDocument/2006/customXml" ds:itemID="{DB84B050-C7C1-4E27-B425-03FBBB8C30CC}">
   <ds:schemaRefs>
     <ds:schemaRef ds:uri="http://schemas.openxmlformats.org/officeDocument/2006/bibliography"/>
   </ds:schemaRefs>

</xml_diff>